<commit_message>
Add API list, reference docs
</commit_message>
<xml_diff>
--- a/docs/02_requirements/assumptions_constraints (v2).docx
+++ b/docs/02_requirements/assumptions_constraints (v2).docx
@@ -12,8 +12,8 @@
         <w:rPr>
           <w:rFonts w:ascii="Times New Roman" w:hAnsi="Times New Roman" w:cs="Times New Roman"/>
         </w:rPr>
-        <w:pict w14:anchorId="712BCE87">
-          <v:rect id="_x0000_i1025" style="width:0;height:1.5pt" o:hralign="center" o:hrstd="t" o:hr="t" fillcolor="#a0a0a0" stroked="f"/>
+        <w:pict w14:anchorId="4CAF6CA5">
+          <v:rect id="_x0000_i1063" style="width:0;height:1.5pt" o:hralign="center" o:hrstd="t" o:hr="t" fillcolor="#a0a0a0" stroked="f"/>
         </w:pict>
       </w:r>
     </w:p>
@@ -34,7 +34,7 @@
       <w:pPr>
         <w:numPr>
           <w:ilvl w:val="0"/>
-          <w:numId w:val="3"/>
+          <w:numId w:val="5"/>
         </w:numPr>
         <w:rPr>
           <w:rFonts w:ascii="Times New Roman" w:hAnsi="Times New Roman" w:cs="Times New Roman"/>
@@ -51,7 +51,7 @@
       <w:pPr>
         <w:numPr>
           <w:ilvl w:val="0"/>
-          <w:numId w:val="3"/>
+          <w:numId w:val="5"/>
         </w:numPr>
         <w:rPr>
           <w:rFonts w:ascii="Times New Roman" w:hAnsi="Times New Roman" w:cs="Times New Roman"/>
@@ -68,7 +68,7 @@
       <w:pPr>
         <w:numPr>
           <w:ilvl w:val="0"/>
-          <w:numId w:val="3"/>
+          <w:numId w:val="5"/>
         </w:numPr>
         <w:rPr>
           <w:rFonts w:ascii="Times New Roman" w:hAnsi="Times New Roman" w:cs="Times New Roman"/>
@@ -85,7 +85,7 @@
       <w:pPr>
         <w:numPr>
           <w:ilvl w:val="0"/>
-          <w:numId w:val="3"/>
+          <w:numId w:val="5"/>
         </w:numPr>
         <w:rPr>
           <w:rFonts w:ascii="Times New Roman" w:hAnsi="Times New Roman" w:cs="Times New Roman"/>
@@ -102,24 +102,24 @@
       <w:pPr>
         <w:numPr>
           <w:ilvl w:val="0"/>
-          <w:numId w:val="3"/>
-        </w:numPr>
-        <w:rPr>
-          <w:rFonts w:ascii="Times New Roman" w:hAnsi="Times New Roman" w:cs="Times New Roman"/>
-        </w:rPr>
-      </w:pPr>
-      <w:r>
-        <w:rPr>
-          <w:rFonts w:ascii="Times New Roman" w:hAnsi="Times New Roman" w:cs="Times New Roman"/>
-        </w:rPr>
-        <w:t>Stress survey responses are voluntary and reflect the general stress condition of the group.</w:t>
-      </w:r>
-    </w:p>
-    <w:p>
-      <w:pPr>
-        <w:numPr>
-          <w:ilvl w:val="0"/>
-          <w:numId w:val="3"/>
+          <w:numId w:val="5"/>
+        </w:numPr>
+        <w:rPr>
+          <w:rFonts w:ascii="Times New Roman" w:hAnsi="Times New Roman" w:cs="Times New Roman"/>
+        </w:rPr>
+      </w:pPr>
+      <w:r>
+        <w:rPr>
+          <w:rFonts w:ascii="Times New Roman" w:hAnsi="Times New Roman" w:cs="Times New Roman"/>
+        </w:rPr>
+        <w:t>Stress, teacher feedback, and course exit survey responses are voluntary and reflect the general condition of the group.</w:t>
+      </w:r>
+    </w:p>
+    <w:p>
+      <w:pPr>
+        <w:numPr>
+          <w:ilvl w:val="0"/>
+          <w:numId w:val="5"/>
         </w:numPr>
         <w:rPr>
           <w:rFonts w:ascii="Times New Roman" w:hAnsi="Times New Roman" w:cs="Times New Roman"/>
@@ -136,41 +136,55 @@
       <w:pPr>
         <w:numPr>
           <w:ilvl w:val="0"/>
-          <w:numId w:val="3"/>
-        </w:numPr>
-        <w:rPr>
-          <w:rFonts w:ascii="Times New Roman" w:hAnsi="Times New Roman" w:cs="Times New Roman"/>
-        </w:rPr>
-      </w:pPr>
-      <w:r>
-        <w:rPr>
-          <w:rFonts w:ascii="Times New Roman" w:hAnsi="Times New Roman" w:cs="Times New Roman"/>
-        </w:rPr>
-        <w:t>Internet access is available when users need to access the system.</w:t>
-      </w:r>
-    </w:p>
-    <w:p>
-      <w:pPr>
-        <w:numPr>
-          <w:ilvl w:val="0"/>
-          <w:numId w:val="3"/>
-        </w:numPr>
-        <w:rPr>
-          <w:rFonts w:ascii="Times New Roman" w:hAnsi="Times New Roman" w:cs="Times New Roman"/>
-        </w:rPr>
-      </w:pPr>
-      <w:r>
-        <w:rPr>
-          <w:rFonts w:ascii="Times New Roman" w:hAnsi="Times New Roman" w:cs="Times New Roman"/>
-        </w:rPr>
-        <w:t>Users have basic computer knowledge to operate a web based application.</w:t>
-      </w:r>
-    </w:p>
-    <w:p>
-      <w:pPr>
-        <w:numPr>
-          <w:ilvl w:val="0"/>
-          <w:numId w:val="3"/>
+          <w:numId w:val="5"/>
+        </w:numPr>
+        <w:rPr>
+          <w:rFonts w:ascii="Times New Roman" w:hAnsi="Times New Roman" w:cs="Times New Roman"/>
+        </w:rPr>
+      </w:pPr>
+      <w:r>
+        <w:rPr>
+          <w:rFonts w:ascii="Times New Roman" w:hAnsi="Times New Roman" w:cs="Times New Roman"/>
+        </w:rPr>
+        <w:t>Internet access is available whenever users need to access the system.</w:t>
+      </w:r>
+    </w:p>
+    <w:p>
+      <w:pPr>
+        <w:numPr>
+          <w:ilvl w:val="0"/>
+          <w:numId w:val="5"/>
+        </w:numPr>
+        <w:rPr>
+          <w:rFonts w:ascii="Times New Roman" w:hAnsi="Times New Roman" w:cs="Times New Roman"/>
+        </w:rPr>
+      </w:pPr>
+      <w:r>
+        <w:rPr>
+          <w:rFonts w:ascii="Times New Roman" w:hAnsi="Times New Roman" w:cs="Times New Roman"/>
+        </w:rPr>
+        <w:t xml:space="preserve">Users possess basic computer literacy to operate a </w:t>
+      </w:r>
+      <w:proofErr w:type="gramStart"/>
+      <w:r>
+        <w:rPr>
+          <w:rFonts w:ascii="Times New Roman" w:hAnsi="Times New Roman" w:cs="Times New Roman"/>
+        </w:rPr>
+        <w:t>web based</w:t>
+      </w:r>
+      <w:proofErr w:type="gramEnd"/>
+      <w:r>
+        <w:rPr>
+          <w:rFonts w:ascii="Times New Roman" w:hAnsi="Times New Roman" w:cs="Times New Roman"/>
+        </w:rPr>
+        <w:t xml:space="preserve"> application.</w:t>
+      </w:r>
+    </w:p>
+    <w:p>
+      <w:pPr>
+        <w:numPr>
+          <w:ilvl w:val="0"/>
+          <w:numId w:val="5"/>
         </w:numPr>
         <w:rPr>
           <w:rFonts w:ascii="Times New Roman" w:hAnsi="Times New Roman" w:cs="Times New Roman"/>
@@ -187,24 +201,24 @@
       <w:pPr>
         <w:numPr>
           <w:ilvl w:val="0"/>
-          <w:numId w:val="3"/>
-        </w:numPr>
-        <w:rPr>
-          <w:rFonts w:ascii="Times New Roman" w:hAnsi="Times New Roman" w:cs="Times New Roman"/>
-        </w:rPr>
-      </w:pPr>
-      <w:r>
-        <w:rPr>
-          <w:rFonts w:ascii="Times New Roman" w:hAnsi="Times New Roman" w:cs="Times New Roman"/>
-        </w:rPr>
-        <w:t>Users adhere strictly to assigned roles and do not misuse access privileges.</w:t>
-      </w:r>
-    </w:p>
-    <w:p>
-      <w:pPr>
-        <w:numPr>
-          <w:ilvl w:val="0"/>
-          <w:numId w:val="3"/>
+          <w:numId w:val="5"/>
+        </w:numPr>
+        <w:rPr>
+          <w:rFonts w:ascii="Times New Roman" w:hAnsi="Times New Roman" w:cs="Times New Roman"/>
+        </w:rPr>
+      </w:pPr>
+      <w:r>
+        <w:rPr>
+          <w:rFonts w:ascii="Times New Roman" w:hAnsi="Times New Roman" w:cs="Times New Roman"/>
+        </w:rPr>
+        <w:t>Users strictly adhere to assigned roles and do not misuse access privileges.</w:t>
+      </w:r>
+    </w:p>
+    <w:p>
+      <w:pPr>
+        <w:numPr>
+          <w:ilvl w:val="0"/>
+          <w:numId w:val="5"/>
         </w:numPr>
         <w:rPr>
           <w:rFonts w:ascii="Times New Roman" w:hAnsi="Times New Roman" w:cs="Times New Roman"/>
@@ -221,7 +235,7 @@
       <w:pPr>
         <w:numPr>
           <w:ilvl w:val="0"/>
-          <w:numId w:val="3"/>
+          <w:numId w:val="5"/>
         </w:numPr>
         <w:rPr>
           <w:rFonts w:ascii="Times New Roman" w:hAnsi="Times New Roman" w:cs="Times New Roman"/>
@@ -238,7 +252,7 @@
       <w:pPr>
         <w:numPr>
           <w:ilvl w:val="0"/>
-          <w:numId w:val="3"/>
+          <w:numId w:val="5"/>
         </w:numPr>
         <w:rPr>
           <w:rFonts w:ascii="Times New Roman" w:hAnsi="Times New Roman" w:cs="Times New Roman"/>
@@ -255,24 +269,24 @@
       <w:pPr>
         <w:numPr>
           <w:ilvl w:val="0"/>
-          <w:numId w:val="3"/>
-        </w:numPr>
-        <w:rPr>
-          <w:rFonts w:ascii="Times New Roman" w:hAnsi="Times New Roman" w:cs="Times New Roman"/>
-        </w:rPr>
-      </w:pPr>
-      <w:r>
-        <w:rPr>
-          <w:rFonts w:ascii="Times New Roman" w:hAnsi="Times New Roman" w:cs="Times New Roman"/>
-        </w:rPr>
-        <w:t>While modifying survey questions, HOD ensures that questions remain aligned with their assigned category. If a question is changed such that it no longer fits the category, the category must be updated accordingly.</w:t>
-      </w:r>
-    </w:p>
-    <w:p>
-      <w:pPr>
-        <w:numPr>
-          <w:ilvl w:val="0"/>
-          <w:numId w:val="3"/>
+          <w:numId w:val="5"/>
+        </w:numPr>
+        <w:rPr>
+          <w:rFonts w:ascii="Times New Roman" w:hAnsi="Times New Roman" w:cs="Times New Roman"/>
+        </w:rPr>
+      </w:pPr>
+      <w:r>
+        <w:rPr>
+          <w:rFonts w:ascii="Times New Roman" w:hAnsi="Times New Roman" w:cs="Times New Roman"/>
+        </w:rPr>
+        <w:t>While modifying survey questions, the HOD ensures that questions remain aligned with their assigned category. If a question is modified such that it no longer fits the category, the category is updated accordingly.</w:t>
+      </w:r>
+    </w:p>
+    <w:p>
+      <w:pPr>
+        <w:numPr>
+          <w:ilvl w:val="0"/>
+          <w:numId w:val="5"/>
         </w:numPr>
         <w:rPr>
           <w:rFonts w:ascii="Times New Roman" w:hAnsi="Times New Roman" w:cs="Times New Roman"/>
@@ -287,16 +301,33 @@
     </w:p>
     <w:p>
       <w:pPr>
-        <w:rPr>
-          <w:rFonts w:ascii="Times New Roman" w:hAnsi="Times New Roman" w:cs="Times New Roman"/>
-        </w:rPr>
-      </w:pPr>
-      <w:r>
-        <w:rPr>
-          <w:rFonts w:ascii="Times New Roman" w:hAnsi="Times New Roman" w:cs="Times New Roman"/>
-        </w:rPr>
-        <w:pict w14:anchorId="389F0D93">
-          <v:rect id="_x0000_i1026" style="width:0;height:1.5pt" o:hralign="center" o:hrstd="t" o:hr="t" fillcolor="#a0a0a0" stroked="f"/>
+        <w:numPr>
+          <w:ilvl w:val="0"/>
+          <w:numId w:val="5"/>
+        </w:numPr>
+        <w:rPr>
+          <w:rFonts w:ascii="Times New Roman" w:hAnsi="Times New Roman" w:cs="Times New Roman"/>
+        </w:rPr>
+      </w:pPr>
+      <w:r>
+        <w:rPr>
+          <w:rFonts w:ascii="Times New Roman" w:hAnsi="Times New Roman" w:cs="Times New Roman"/>
+        </w:rPr>
+        <w:t>The system is implemented as a demonstration scale application with a limited dataset of students, and all academic and survey data is entered manually.</w:t>
+      </w:r>
+    </w:p>
+    <w:p>
+      <w:pPr>
+        <w:rPr>
+          <w:rFonts w:ascii="Times New Roman" w:hAnsi="Times New Roman" w:cs="Times New Roman"/>
+        </w:rPr>
+      </w:pPr>
+      <w:r>
+        <w:rPr>
+          <w:rFonts w:ascii="Times New Roman" w:hAnsi="Times New Roman" w:cs="Times New Roman"/>
+        </w:rPr>
+        <w:pict w14:anchorId="00E7C2D2">
+          <v:rect id="_x0000_i1064" style="width:0;height:1.5pt" o:hralign="center" o:hrstd="t" o:hr="t" fillcolor="#a0a0a0" stroked="f"/>
         </w:pict>
       </w:r>
     </w:p>
@@ -306,23 +337,19 @@
           <w:rFonts w:ascii="Times New Roman" w:hAnsi="Times New Roman" w:cs="Times New Roman"/>
         </w:rPr>
       </w:pPr>
-    </w:p>
-    <w:p>
-      <w:pPr>
-        <w:rPr>
-          <w:rFonts w:ascii="Times New Roman" w:hAnsi="Times New Roman" w:cs="Times New Roman"/>
-        </w:rPr>
-      </w:pPr>
-    </w:p>
-    <w:p>
-      <w:pPr>
-        <w:rPr>
-          <w:rFonts w:ascii="Times New Roman" w:hAnsi="Times New Roman" w:cs="Times New Roman"/>
-        </w:rPr>
-      </w:pPr>
-    </w:p>
-    <w:p>
-      <w:pPr>
+      <w:r>
+        <w:rPr>
+          <w:rFonts w:ascii="Times New Roman" w:hAnsi="Times New Roman" w:cs="Times New Roman"/>
+        </w:rPr>
+        <w:t>CONSTRAINTS</w:t>
+      </w:r>
+    </w:p>
+    <w:p>
+      <w:pPr>
+        <w:numPr>
+          <w:ilvl w:val="0"/>
+          <w:numId w:val="6"/>
+        </w:numPr>
         <w:rPr>
           <w:rFonts w:ascii="Times New Roman" w:hAnsi="Times New Roman" w:cs="Times New Roman"/>
         </w:rPr>
@@ -332,114 +359,82 @@
           <w:rFonts w:ascii="Times New Roman" w:hAnsi="Times New Roman" w:cs="Times New Roman"/>
         </w:rPr>
         <w:lastRenderedPageBreak/>
-        <w:pict w14:anchorId="48D8960C">
-          <v:rect id="_x0000_i1027" style="width:0;height:1.5pt" o:hralign="center" o:hrstd="t" o:hr="t" fillcolor="#a0a0a0" stroked="f"/>
-        </w:pict>
-      </w:r>
-    </w:p>
-    <w:p>
-      <w:pPr>
-        <w:rPr>
-          <w:rFonts w:ascii="Times New Roman" w:hAnsi="Times New Roman" w:cs="Times New Roman"/>
-        </w:rPr>
-      </w:pPr>
-      <w:r>
-        <w:rPr>
-          <w:rFonts w:ascii="Times New Roman" w:hAnsi="Times New Roman" w:cs="Times New Roman"/>
-        </w:rPr>
-        <w:t>CONSTRAINTS</w:t>
-      </w:r>
-    </w:p>
-    <w:p>
-      <w:pPr>
-        <w:numPr>
-          <w:ilvl w:val="0"/>
-          <w:numId w:val="4"/>
-        </w:numPr>
-        <w:rPr>
-          <w:rFonts w:ascii="Times New Roman" w:hAnsi="Times New Roman" w:cs="Times New Roman"/>
-        </w:rPr>
-      </w:pPr>
-      <w:r>
-        <w:rPr>
-          <w:rFonts w:ascii="Times New Roman" w:hAnsi="Times New Roman" w:cs="Times New Roman"/>
-        </w:rPr>
-        <w:t>System accuracy depends on correctness of data entered by users; incorrect inputs may affect results.</w:t>
-      </w:r>
-    </w:p>
-    <w:p>
-      <w:pPr>
-        <w:numPr>
-          <w:ilvl w:val="0"/>
-          <w:numId w:val="4"/>
-        </w:numPr>
-        <w:rPr>
-          <w:rFonts w:ascii="Times New Roman" w:hAnsi="Times New Roman" w:cs="Times New Roman"/>
-        </w:rPr>
-      </w:pPr>
-      <w:r>
-        <w:rPr>
-          <w:rFonts w:ascii="Times New Roman" w:hAnsi="Times New Roman" w:cs="Times New Roman"/>
-        </w:rPr>
-        <w:t>Stress and feedback analysis is available only at batch or department level, not at individual student level, and individual identities are never stored.</w:t>
-      </w:r>
-    </w:p>
-    <w:p>
-      <w:pPr>
-        <w:numPr>
-          <w:ilvl w:val="0"/>
-          <w:numId w:val="4"/>
-        </w:numPr>
-        <w:rPr>
-          <w:rFonts w:ascii="Times New Roman" w:hAnsi="Times New Roman" w:cs="Times New Roman"/>
-        </w:rPr>
-      </w:pPr>
-      <w:r>
-        <w:rPr>
-          <w:rFonts w:ascii="Times New Roman" w:hAnsi="Times New Roman" w:cs="Times New Roman"/>
-        </w:rPr>
-        <w:t>Anonymous surveys prevent verification or correction of individual responses.</w:t>
-      </w:r>
-    </w:p>
-    <w:p>
-      <w:pPr>
-        <w:numPr>
-          <w:ilvl w:val="0"/>
-          <w:numId w:val="4"/>
-        </w:numPr>
-        <w:rPr>
-          <w:rFonts w:ascii="Times New Roman" w:hAnsi="Times New Roman" w:cs="Times New Roman"/>
-        </w:rPr>
-      </w:pPr>
-      <w:r>
-        <w:rPr>
-          <w:rFonts w:ascii="Times New Roman" w:hAnsi="Times New Roman" w:cs="Times New Roman"/>
-        </w:rPr>
-        <w:t>Changes in accreditation guidelines during an evaluation cycle may require manual report adjustments.</w:t>
-      </w:r>
-    </w:p>
-    <w:p>
-      <w:pPr>
-        <w:numPr>
-          <w:ilvl w:val="0"/>
-          <w:numId w:val="4"/>
-        </w:numPr>
-        <w:rPr>
-          <w:rFonts w:ascii="Times New Roman" w:hAnsi="Times New Roman" w:cs="Times New Roman"/>
-        </w:rPr>
-      </w:pPr>
-      <w:r>
-        <w:rPr>
-          <w:rFonts w:ascii="Times New Roman" w:hAnsi="Times New Roman" w:cs="Times New Roman"/>
-        </w:rPr>
-        <w:t>The system does not replace institutional academic decision making; it only supports analysis and reporting.</w:t>
-      </w:r>
-    </w:p>
-    <w:p>
-      <w:pPr>
-        <w:numPr>
-          <w:ilvl w:val="0"/>
-          <w:numId w:val="4"/>
+        <w:t>System accuracy depends on the correctness of data entered by users; incorrect inputs may affect calculations and reports.</w:t>
+      </w:r>
+    </w:p>
+    <w:p>
+      <w:pPr>
+        <w:numPr>
+          <w:ilvl w:val="0"/>
+          <w:numId w:val="6"/>
+        </w:numPr>
+        <w:rPr>
+          <w:rFonts w:ascii="Times New Roman" w:hAnsi="Times New Roman" w:cs="Times New Roman"/>
+        </w:rPr>
+      </w:pPr>
+      <w:r>
+        <w:rPr>
+          <w:rFonts w:ascii="Times New Roman" w:hAnsi="Times New Roman" w:cs="Times New Roman"/>
+        </w:rPr>
+        <w:t>Stress, feedback, and indirect survey analysis is available only at batch or department level; individual student identities are never stored.</w:t>
+      </w:r>
+    </w:p>
+    <w:p>
+      <w:pPr>
+        <w:numPr>
+          <w:ilvl w:val="0"/>
+          <w:numId w:val="6"/>
+        </w:numPr>
+        <w:rPr>
+          <w:rFonts w:ascii="Times New Roman" w:hAnsi="Times New Roman" w:cs="Times New Roman"/>
+        </w:rPr>
+      </w:pPr>
+      <w:r>
+        <w:rPr>
+          <w:rFonts w:ascii="Times New Roman" w:hAnsi="Times New Roman" w:cs="Times New Roman"/>
+        </w:rPr>
+        <w:t>Anonymous surveys prevent verification, modification, or correction of individual responses after submission.</w:t>
+      </w:r>
+    </w:p>
+    <w:p>
+      <w:pPr>
+        <w:numPr>
+          <w:ilvl w:val="0"/>
+          <w:numId w:val="6"/>
+        </w:numPr>
+        <w:rPr>
+          <w:rFonts w:ascii="Times New Roman" w:hAnsi="Times New Roman" w:cs="Times New Roman"/>
+        </w:rPr>
+      </w:pPr>
+      <w:r>
+        <w:rPr>
+          <w:rFonts w:ascii="Times New Roman" w:hAnsi="Times New Roman" w:cs="Times New Roman"/>
+        </w:rPr>
+        <w:t>Changes in accreditation guidelines during an evaluation cycle may require manual updates to reports or configurations.</w:t>
+      </w:r>
+    </w:p>
+    <w:p>
+      <w:pPr>
+        <w:numPr>
+          <w:ilvl w:val="0"/>
+          <w:numId w:val="6"/>
+        </w:numPr>
+        <w:rPr>
+          <w:rFonts w:ascii="Times New Roman" w:hAnsi="Times New Roman" w:cs="Times New Roman"/>
+        </w:rPr>
+      </w:pPr>
+      <w:r>
+        <w:rPr>
+          <w:rFonts w:ascii="Times New Roman" w:hAnsi="Times New Roman" w:cs="Times New Roman"/>
+        </w:rPr>
+        <w:t>The system does not replace institutional academic decision making; it only supports analysis, monitoring, and reporting.</w:t>
+      </w:r>
+    </w:p>
+    <w:p>
+      <w:pPr>
+        <w:numPr>
+          <w:ilvl w:val="0"/>
+          <w:numId w:val="6"/>
         </w:numPr>
         <w:rPr>
           <w:rFonts w:ascii="Times New Roman" w:hAnsi="Times New Roman" w:cs="Times New Roman"/>
@@ -456,24 +451,55 @@
       <w:pPr>
         <w:numPr>
           <w:ilvl w:val="0"/>
-          <w:numId w:val="4"/>
-        </w:numPr>
-        <w:rPr>
-          <w:rFonts w:ascii="Times New Roman" w:hAnsi="Times New Roman" w:cs="Times New Roman"/>
-        </w:rPr>
-      </w:pPr>
-      <w:r>
-        <w:rPr>
-          <w:rFonts w:ascii="Times New Roman" w:hAnsi="Times New Roman" w:cs="Times New Roman"/>
-        </w:rPr>
-        <w:t>Bulk data uploads must follow predefined templates to avoid validation errors.</w:t>
-      </w:r>
-    </w:p>
-    <w:p>
-      <w:pPr>
-        <w:numPr>
-          <w:ilvl w:val="0"/>
-          <w:numId w:val="4"/>
+          <w:numId w:val="6"/>
+        </w:numPr>
+        <w:rPr>
+          <w:rFonts w:ascii="Times New Roman" w:hAnsi="Times New Roman" w:cs="Times New Roman"/>
+        </w:rPr>
+      </w:pPr>
+      <w:r>
+        <w:rPr>
+          <w:rFonts w:ascii="Times New Roman" w:hAnsi="Times New Roman" w:cs="Times New Roman"/>
+        </w:rPr>
+        <w:t>Bulk data upload features for students, marks, or surveys are not included in the current implementation.</w:t>
+      </w:r>
+    </w:p>
+    <w:p>
+      <w:pPr>
+        <w:numPr>
+          <w:ilvl w:val="0"/>
+          <w:numId w:val="6"/>
+        </w:numPr>
+        <w:rPr>
+          <w:rFonts w:ascii="Times New Roman" w:hAnsi="Times New Roman" w:cs="Times New Roman"/>
+        </w:rPr>
+      </w:pPr>
+      <w:r>
+        <w:rPr>
+          <w:rFonts w:ascii="Times New Roman" w:hAnsi="Times New Roman" w:cs="Times New Roman"/>
+        </w:rPr>
+        <w:t xml:space="preserve">The system supports evidence document uploads and profile images only; no </w:t>
+      </w:r>
+      <w:proofErr w:type="gramStart"/>
+      <w:r>
+        <w:rPr>
+          <w:rFonts w:ascii="Times New Roman" w:hAnsi="Times New Roman" w:cs="Times New Roman"/>
+        </w:rPr>
+        <w:t>large scale</w:t>
+      </w:r>
+      <w:proofErr w:type="gramEnd"/>
+      <w:r>
+        <w:rPr>
+          <w:rFonts w:ascii="Times New Roman" w:hAnsi="Times New Roman" w:cs="Times New Roman"/>
+        </w:rPr>
+        <w:t xml:space="preserve"> data imports are supported.</w:t>
+      </w:r>
+    </w:p>
+    <w:p>
+      <w:pPr>
+        <w:numPr>
+          <w:ilvl w:val="0"/>
+          <w:numId w:val="6"/>
         </w:numPr>
         <w:rPr>
           <w:rFonts w:ascii="Times New Roman" w:hAnsi="Times New Roman" w:cs="Times New Roman"/>
@@ -485,12 +511,14 @@
         </w:rPr>
         <w:t xml:space="preserve">The system is limited to </w:t>
       </w:r>
-      <w:r>
-        <w:rPr>
-          <w:rFonts w:ascii="Times New Roman" w:hAnsi="Times New Roman" w:cs="Times New Roman"/>
-        </w:rPr>
-        <w:t>web-based</w:t>
-      </w:r>
+      <w:proofErr w:type="gramStart"/>
+      <w:r>
+        <w:rPr>
+          <w:rFonts w:ascii="Times New Roman" w:hAnsi="Times New Roman" w:cs="Times New Roman"/>
+        </w:rPr>
+        <w:t>web based</w:t>
+      </w:r>
+      <w:proofErr w:type="gramEnd"/>
       <w:r>
         <w:rPr>
           <w:rFonts w:ascii="Times New Roman" w:hAnsi="Times New Roman" w:cs="Times New Roman"/>
@@ -502,24 +530,24 @@
       <w:pPr>
         <w:numPr>
           <w:ilvl w:val="0"/>
-          <w:numId w:val="4"/>
-        </w:numPr>
-        <w:rPr>
-          <w:rFonts w:ascii="Times New Roman" w:hAnsi="Times New Roman" w:cs="Times New Roman"/>
-        </w:rPr>
-      </w:pPr>
-      <w:r>
-        <w:rPr>
-          <w:rFonts w:ascii="Times New Roman" w:hAnsi="Times New Roman" w:cs="Times New Roman"/>
-        </w:rPr>
-        <w:t>Generated reports are based on configured rules, targets, and weightages; changes in institutional policy require reconfiguration.</w:t>
-      </w:r>
-    </w:p>
-    <w:p>
-      <w:pPr>
-        <w:numPr>
-          <w:ilvl w:val="0"/>
-          <w:numId w:val="4"/>
+          <w:numId w:val="6"/>
+        </w:numPr>
+        <w:rPr>
+          <w:rFonts w:ascii="Times New Roman" w:hAnsi="Times New Roman" w:cs="Times New Roman"/>
+        </w:rPr>
+      </w:pPr>
+      <w:r>
+        <w:rPr>
+          <w:rFonts w:ascii="Times New Roman" w:hAnsi="Times New Roman" w:cs="Times New Roman"/>
+        </w:rPr>
+        <w:t>Generated reports are based on configured rules, targets, and weightages; changes in institutional policy require manual reconfiguration.</w:t>
+      </w:r>
+    </w:p>
+    <w:p>
+      <w:pPr>
+        <w:numPr>
+          <w:ilvl w:val="0"/>
+          <w:numId w:val="6"/>
         </w:numPr>
         <w:rPr>
           <w:rFonts w:ascii="Times New Roman" w:hAnsi="Times New Roman" w:cs="Times New Roman"/>
@@ -542,8 +570,8 @@
         <w:rPr>
           <w:rFonts w:ascii="Times New Roman" w:hAnsi="Times New Roman" w:cs="Times New Roman"/>
         </w:rPr>
-        <w:pict w14:anchorId="38011570">
-          <v:rect id="_x0000_i1028" style="width:0;height:1.5pt" o:hralign="center" o:hrstd="t" o:hr="t" fillcolor="#a0a0a0" stroked="f"/>
+        <w:pict w14:anchorId="5629B3B3">
+          <v:rect id="_x0000_i1065" style="width:0;height:1.5pt" o:hralign="center" o:hrstd="t" o:hr="t" fillcolor="#a0a0a0" stroked="f"/>
         </w:pict>
       </w:r>
     </w:p>
@@ -561,6 +589,119 @@
 <file path=word/numbering.xml><?xml version="1.0" encoding="utf-8"?>
 <w:numbering xmlns:wpc="http://schemas.microsoft.com/office/word/2010/wordprocessingCanvas" xmlns:cx="http://schemas.microsoft.com/office/drawing/2014/chartex" xmlns:cx1="http://schemas.microsoft.com/office/drawing/2015/9/8/chartex" xmlns:cx2="http://schemas.microsoft.com/office/drawing/2015/10/21/chartex" xmlns:cx3="http://schemas.microsoft.com/office/drawing/2016/5/9/chartex" xmlns:cx4="http://schemas.microsoft.com/office/drawing/2016/5/10/chartex" xmlns:cx5="http://schemas.microsoft.com/office/drawing/2016/5/11/chartex" xmlns:cx6="http://schemas.microsoft.com/office/drawing/2016/5/12/chartex" xmlns:cx7="http://schemas.microsoft.com/office/drawing/2016/5/13/chartex" xmlns:cx8="http://schemas.microsoft.com/office/drawing/2016/5/14/chartex" xmlns:mc="http://schemas.openxmlformats.org/markup-compatibility/2006" xmlns:aink="http://schemas.microsoft.com/office/drawing/2016/ink" xmlns:am3d="http://schemas.microsoft.com/office/drawing/2017/model3d" xmlns:o="urn:schemas-microsoft-com:office:office" xmlns:oel="http://schemas.microsoft.com/office/2019/extlst" xmlns:r="http://schemas.openxmlformats.org/officeDocument/2006/relationships" xmlns:m="http://schemas.openxmlformats.org/officeDocument/2006/math" xmlns:v="urn:schemas-microsoft-com:vml" xmlns:wp14="http://schemas.microsoft.com/office/word/2010/wordprocessingDrawing" xmlns:wp="http://schemas.openxmlformats.org/drawingml/2006/wordprocessingDrawing" xmlns:w10="urn:schemas-microsoft-com:office:word" xmlns:w="http://schemas.openxmlformats.org/wordprocessingml/2006/main" xmlns:w14="http://schemas.microsoft.com/office/word/2010/wordml" xmlns:w15="http://schemas.microsoft.com/office/word/2012/wordml" xmlns:w16cex="http://schemas.microsoft.com/office/word/2018/wordml/cex" xmlns:w16cid="http://schemas.microsoft.com/office/word/2016/wordml/cid" xmlns:w16="http://schemas.microsoft.com/office/word/2018/wordml" xmlns:w16du="http://schemas.microsoft.com/office/word/2023/wordml/word16du" xmlns:w16sdtdh="http://schemas.microsoft.com/office/word/2020/wordml/sdtdatahash" xmlns:w16sdtfl="http://schemas.microsoft.com/office/word/2024/wordml/sdtformatlock" xmlns:w16se="http://schemas.microsoft.com/office/word/2015/wordml/symex" xmlns:wpg="http://schemas.microsoft.com/office/word/2010/wordprocessingGroup" xmlns:wpi="http://schemas.microsoft.com/office/word/2010/wordprocessingInk" xmlns:wne="http://schemas.microsoft.com/office/word/2006/wordml" xmlns:wps="http://schemas.microsoft.com/office/word/2010/wordprocessingShape" mc:Ignorable="w14 w15 w16se w16cid w16 w16cex w16sdtdh w16sdtfl w16du wp14">
   <w:abstractNum w:abstractNumId="0" w15:restartNumberingAfterBreak="0">
+    <w:nsid w:val="041F421C"/>
+    <w:multiLevelType w:val="multilevel"/>
+    <w:tmpl w:val="BEE261C2"/>
+    <w:lvl w:ilvl="0">
+      <w:start w:val="1"/>
+      <w:numFmt w:val="decimal"/>
+      <w:lvlText w:val="%1."/>
+      <w:lvlJc w:val="left"/>
+      <w:pPr>
+        <w:tabs>
+          <w:tab w:val="num" w:pos="720"/>
+        </w:tabs>
+        <w:ind w:left="720" w:hanging="360"/>
+      </w:pPr>
+    </w:lvl>
+    <w:lvl w:ilvl="1" w:tentative="1">
+      <w:start w:val="1"/>
+      <w:numFmt w:val="decimal"/>
+      <w:lvlText w:val="%2."/>
+      <w:lvlJc w:val="left"/>
+      <w:pPr>
+        <w:tabs>
+          <w:tab w:val="num" w:pos="1440"/>
+        </w:tabs>
+        <w:ind w:left="1440" w:hanging="360"/>
+      </w:pPr>
+    </w:lvl>
+    <w:lvl w:ilvl="2" w:tentative="1">
+      <w:start w:val="1"/>
+      <w:numFmt w:val="decimal"/>
+      <w:lvlText w:val="%3."/>
+      <w:lvlJc w:val="left"/>
+      <w:pPr>
+        <w:tabs>
+          <w:tab w:val="num" w:pos="2160"/>
+        </w:tabs>
+        <w:ind w:left="2160" w:hanging="360"/>
+      </w:pPr>
+    </w:lvl>
+    <w:lvl w:ilvl="3" w:tentative="1">
+      <w:start w:val="1"/>
+      <w:numFmt w:val="decimal"/>
+      <w:lvlText w:val="%4."/>
+      <w:lvlJc w:val="left"/>
+      <w:pPr>
+        <w:tabs>
+          <w:tab w:val="num" w:pos="2880"/>
+        </w:tabs>
+        <w:ind w:left="2880" w:hanging="360"/>
+      </w:pPr>
+    </w:lvl>
+    <w:lvl w:ilvl="4" w:tentative="1">
+      <w:start w:val="1"/>
+      <w:numFmt w:val="decimal"/>
+      <w:lvlText w:val="%5."/>
+      <w:lvlJc w:val="left"/>
+      <w:pPr>
+        <w:tabs>
+          <w:tab w:val="num" w:pos="3600"/>
+        </w:tabs>
+        <w:ind w:left="3600" w:hanging="360"/>
+      </w:pPr>
+    </w:lvl>
+    <w:lvl w:ilvl="5" w:tentative="1">
+      <w:start w:val="1"/>
+      <w:numFmt w:val="decimal"/>
+      <w:lvlText w:val="%6."/>
+      <w:lvlJc w:val="left"/>
+      <w:pPr>
+        <w:tabs>
+          <w:tab w:val="num" w:pos="4320"/>
+        </w:tabs>
+        <w:ind w:left="4320" w:hanging="360"/>
+      </w:pPr>
+    </w:lvl>
+    <w:lvl w:ilvl="6" w:tentative="1">
+      <w:start w:val="1"/>
+      <w:numFmt w:val="decimal"/>
+      <w:lvlText w:val="%7."/>
+      <w:lvlJc w:val="left"/>
+      <w:pPr>
+        <w:tabs>
+          <w:tab w:val="num" w:pos="5040"/>
+        </w:tabs>
+        <w:ind w:left="5040" w:hanging="360"/>
+      </w:pPr>
+    </w:lvl>
+    <w:lvl w:ilvl="7" w:tentative="1">
+      <w:start w:val="1"/>
+      <w:numFmt w:val="decimal"/>
+      <w:lvlText w:val="%8."/>
+      <w:lvlJc w:val="left"/>
+      <w:pPr>
+        <w:tabs>
+          <w:tab w:val="num" w:pos="5760"/>
+        </w:tabs>
+        <w:ind w:left="5760" w:hanging="360"/>
+      </w:pPr>
+    </w:lvl>
+    <w:lvl w:ilvl="8" w:tentative="1">
+      <w:start w:val="1"/>
+      <w:numFmt w:val="decimal"/>
+      <w:lvlText w:val="%9."/>
+      <w:lvlJc w:val="left"/>
+      <w:pPr>
+        <w:tabs>
+          <w:tab w:val="num" w:pos="6480"/>
+        </w:tabs>
+        <w:ind w:left="6480" w:hanging="360"/>
+      </w:pPr>
+    </w:lvl>
+  </w:abstractNum>
+  <w:abstractNum w:abstractNumId="1" w15:restartNumberingAfterBreak="0">
     <w:nsid w:val="0DD43B06"/>
     <w:multiLevelType w:val="multilevel"/>
     <w:tmpl w:val="3F225096"/>
@@ -673,7 +814,7 @@
       </w:pPr>
     </w:lvl>
   </w:abstractNum>
-  <w:abstractNum w:abstractNumId="1" w15:restartNumberingAfterBreak="0">
+  <w:abstractNum w:abstractNumId="2" w15:restartNumberingAfterBreak="0">
     <w:nsid w:val="2A6C2D43"/>
     <w:multiLevelType w:val="multilevel"/>
     <w:tmpl w:val="6358C2F4"/>
@@ -786,7 +927,7 @@
       </w:pPr>
     </w:lvl>
   </w:abstractNum>
-  <w:abstractNum w:abstractNumId="2" w15:restartNumberingAfterBreak="0">
+  <w:abstractNum w:abstractNumId="3" w15:restartNumberingAfterBreak="0">
     <w:nsid w:val="2DD90A78"/>
     <w:multiLevelType w:val="multilevel"/>
     <w:tmpl w:val="9E3C06E6"/>
@@ -899,7 +1040,7 @@
       </w:pPr>
     </w:lvl>
   </w:abstractNum>
-  <w:abstractNum w:abstractNumId="3" w15:restartNumberingAfterBreak="0">
+  <w:abstractNum w:abstractNumId="4" w15:restartNumberingAfterBreak="0">
     <w:nsid w:val="32187165"/>
     <w:multiLevelType w:val="multilevel"/>
     <w:tmpl w:val="F5322CE2"/>
@@ -1012,17 +1153,136 @@
       </w:pPr>
     </w:lvl>
   </w:abstractNum>
+  <w:abstractNum w:abstractNumId="5" w15:restartNumberingAfterBreak="0">
+    <w:nsid w:val="6CF548DD"/>
+    <w:multiLevelType w:val="multilevel"/>
+    <w:tmpl w:val="F9665F58"/>
+    <w:lvl w:ilvl="0">
+      <w:start w:val="1"/>
+      <w:numFmt w:val="decimal"/>
+      <w:lvlText w:val="%1."/>
+      <w:lvlJc w:val="left"/>
+      <w:pPr>
+        <w:tabs>
+          <w:tab w:val="num" w:pos="720"/>
+        </w:tabs>
+        <w:ind w:left="720" w:hanging="360"/>
+      </w:pPr>
+    </w:lvl>
+    <w:lvl w:ilvl="1" w:tentative="1">
+      <w:start w:val="1"/>
+      <w:numFmt w:val="decimal"/>
+      <w:lvlText w:val="%2."/>
+      <w:lvlJc w:val="left"/>
+      <w:pPr>
+        <w:tabs>
+          <w:tab w:val="num" w:pos="1440"/>
+        </w:tabs>
+        <w:ind w:left="1440" w:hanging="360"/>
+      </w:pPr>
+    </w:lvl>
+    <w:lvl w:ilvl="2" w:tentative="1">
+      <w:start w:val="1"/>
+      <w:numFmt w:val="decimal"/>
+      <w:lvlText w:val="%3."/>
+      <w:lvlJc w:val="left"/>
+      <w:pPr>
+        <w:tabs>
+          <w:tab w:val="num" w:pos="2160"/>
+        </w:tabs>
+        <w:ind w:left="2160" w:hanging="360"/>
+      </w:pPr>
+    </w:lvl>
+    <w:lvl w:ilvl="3" w:tentative="1">
+      <w:start w:val="1"/>
+      <w:numFmt w:val="decimal"/>
+      <w:lvlText w:val="%4."/>
+      <w:lvlJc w:val="left"/>
+      <w:pPr>
+        <w:tabs>
+          <w:tab w:val="num" w:pos="2880"/>
+        </w:tabs>
+        <w:ind w:left="2880" w:hanging="360"/>
+      </w:pPr>
+    </w:lvl>
+    <w:lvl w:ilvl="4" w:tentative="1">
+      <w:start w:val="1"/>
+      <w:numFmt w:val="decimal"/>
+      <w:lvlText w:val="%5."/>
+      <w:lvlJc w:val="left"/>
+      <w:pPr>
+        <w:tabs>
+          <w:tab w:val="num" w:pos="3600"/>
+        </w:tabs>
+        <w:ind w:left="3600" w:hanging="360"/>
+      </w:pPr>
+    </w:lvl>
+    <w:lvl w:ilvl="5" w:tentative="1">
+      <w:start w:val="1"/>
+      <w:numFmt w:val="decimal"/>
+      <w:lvlText w:val="%6."/>
+      <w:lvlJc w:val="left"/>
+      <w:pPr>
+        <w:tabs>
+          <w:tab w:val="num" w:pos="4320"/>
+        </w:tabs>
+        <w:ind w:left="4320" w:hanging="360"/>
+      </w:pPr>
+    </w:lvl>
+    <w:lvl w:ilvl="6" w:tentative="1">
+      <w:start w:val="1"/>
+      <w:numFmt w:val="decimal"/>
+      <w:lvlText w:val="%7."/>
+      <w:lvlJc w:val="left"/>
+      <w:pPr>
+        <w:tabs>
+          <w:tab w:val="num" w:pos="5040"/>
+        </w:tabs>
+        <w:ind w:left="5040" w:hanging="360"/>
+      </w:pPr>
+    </w:lvl>
+    <w:lvl w:ilvl="7" w:tentative="1">
+      <w:start w:val="1"/>
+      <w:numFmt w:val="decimal"/>
+      <w:lvlText w:val="%8."/>
+      <w:lvlJc w:val="left"/>
+      <w:pPr>
+        <w:tabs>
+          <w:tab w:val="num" w:pos="5760"/>
+        </w:tabs>
+        <w:ind w:left="5760" w:hanging="360"/>
+      </w:pPr>
+    </w:lvl>
+    <w:lvl w:ilvl="8" w:tentative="1">
+      <w:start w:val="1"/>
+      <w:numFmt w:val="decimal"/>
+      <w:lvlText w:val="%9."/>
+      <w:lvlJc w:val="left"/>
+      <w:pPr>
+        <w:tabs>
+          <w:tab w:val="num" w:pos="6480"/>
+        </w:tabs>
+        <w:ind w:left="6480" w:hanging="360"/>
+      </w:pPr>
+    </w:lvl>
+  </w:abstractNum>
   <w:num w:numId="1" w16cid:durableId="64187013">
+    <w:abstractNumId w:val="1"/>
+  </w:num>
+  <w:num w:numId="2" w16cid:durableId="2090156701">
+    <w:abstractNumId w:val="3"/>
+  </w:num>
+  <w:num w:numId="3" w16cid:durableId="701587616">
+    <w:abstractNumId w:val="4"/>
+  </w:num>
+  <w:num w:numId="4" w16cid:durableId="1479030995">
+    <w:abstractNumId w:val="2"/>
+  </w:num>
+  <w:num w:numId="5" w16cid:durableId="1495149573">
     <w:abstractNumId w:val="0"/>
   </w:num>
-  <w:num w:numId="2" w16cid:durableId="2090156701">
-    <w:abstractNumId w:val="2"/>
-  </w:num>
-  <w:num w:numId="3" w16cid:durableId="701587616">
-    <w:abstractNumId w:val="3"/>
-  </w:num>
-  <w:num w:numId="4" w16cid:durableId="1479030995">
-    <w:abstractNumId w:val="1"/>
+  <w:num w:numId="6" w16cid:durableId="196624791">
+    <w:abstractNumId w:val="5"/>
   </w:num>
 </w:numbering>
 </file>

</xml_diff>